<commit_message>
fix bug input year
</commit_message>
<xml_diff>
--- a/public/static/buku_panduan/Buku_Panduan_SIKECE-MasterTabel.docx
+++ b/public/static/buku_panduan/Buku_Panduan_SIKECE-MasterTabel.docx
@@ -615,10 +615,7 @@
         <w:jc w:val="both"/>
       </w:pPr>
       <w:r>
-        <w:t>Bab</w:t>
-      </w:r>
-      <w:r>
-        <w:t xml:space="preserve">: </w:t>
+        <w:t xml:space="preserve">Bab: </w:t>
       </w:r>
       <w:proofErr w:type="spellStart"/>
       <w:r>
@@ -1671,14 +1668,8 @@
       <w:r>
         <w:t xml:space="preserve"> </w:t>
       </w:r>
-      <w:proofErr w:type="spellStart"/>
-      <w:r>
-        <w:t>jika</w:t>
-      </w:r>
-      <w:proofErr w:type="spellEnd"/>
-      <w:r>
-        <w:t xml:space="preserve"> </w:t>
-      </w:r>
+      <w:bookmarkStart w:id="0" w:name="_GoBack"/>
+      <w:bookmarkEnd w:id="0"/>
       <w:proofErr w:type="spellStart"/>
       <w:r>
         <w:t>untuk</w:t>
@@ -3298,8 +3289,6 @@
         </w:numPr>
         <w:jc w:val="both"/>
       </w:pPr>
-      <w:bookmarkStart w:id="0" w:name="_GoBack"/>
-      <w:bookmarkEnd w:id="0"/>
       <w:proofErr w:type="spellStart"/>
       <w:r>
         <w:lastRenderedPageBreak/>
@@ -3399,10 +3388,7 @@
       </w:r>
       <w:proofErr w:type="spellEnd"/>
       <w:r>
-        <w:t xml:space="preserve">. </w:t>
-      </w:r>
-      <w:r>
-        <w:t xml:space="preserve">Anda juga </w:t>
+        <w:t xml:space="preserve">. Anda juga </w:t>
       </w:r>
       <w:proofErr w:type="spellStart"/>
       <w:r>
@@ -3523,10 +3509,7 @@
       </w:r>
       <w:proofErr w:type="spellEnd"/>
       <w:r>
-        <w:t xml:space="preserve">. </w:t>
-      </w:r>
-      <w:r>
-        <w:t xml:space="preserve">Setelah </w:t>
+        <w:t xml:space="preserve">. Setelah </w:t>
       </w:r>
       <w:proofErr w:type="spellStart"/>
       <w:r>
@@ -3932,10 +3915,7 @@
       </w:r>
       <w:proofErr w:type="spellStart"/>
       <w:r>
-        <w:t>di</w:t>
-      </w:r>
-      <w:r>
-        <w:t>hapus</w:t>
+        <w:t>dihapus</w:t>
       </w:r>
       <w:proofErr w:type="spellEnd"/>
       <w:r>
@@ -5235,8 +5215,13 @@
       </w:r>
       <w:proofErr w:type="spellEnd"/>
       <w:r>
-        <w:t xml:space="preserve"> tabel</w:t>
-      </w:r>
+        <w:t xml:space="preserve"> </w:t>
+      </w:r>
+      <w:proofErr w:type="spellStart"/>
+      <w:r>
+        <w:t>tabel</w:t>
+      </w:r>
+      <w:proofErr w:type="spellEnd"/>
       <w:r>
         <w:t xml:space="preserve"> yang </w:t>
       </w:r>

</xml_diff>